<commit_message>
update to pluginyml and docx
</commit_message>
<xml_diff>
--- a/BukkitDescriptionPage.docx
+++ b/BukkitDescriptionPage.docx
@@ -11,6 +11,7 @@
           <w:szCs w:val="24"/>
         </w:rPr>
       </w:pPr>
+      <w:bookmarkStart w:id="0" w:name="_GoBack"/>
       <w:r>
         <w:rPr>
           <w:rFonts w:ascii="Times New Roman" w:eastAsia="Times New Roman" w:hAnsi="Times New Roman" w:cs="Times New Roman"/>
@@ -35,17 +36,7 @@
           <w:sz w:val="24"/>
           <w:szCs w:val="24"/>
         </w:rPr>
-        <w:t xml:space="preserve"> gives you that ability! Now you can host events, set traps, or even just troll your players by spawning in mobs on or near them (eve</w:t>
-      </w:r>
-      <w:bookmarkStart w:id="0" w:name="_GoBack"/>
-      <w:bookmarkEnd w:id="0"/>
-      <w:r>
-        <w:rPr>
-          <w:rFonts w:ascii="Times New Roman" w:eastAsia="Times New Roman" w:hAnsi="Times New Roman" w:cs="Times New Roman"/>
-          <w:sz w:val="24"/>
-          <w:szCs w:val="24"/>
-        </w:rPr>
-        <w:t>n all players at once!).</w:t>
+        <w:t xml:space="preserve"> gives you that ability! Now you can host events, set traps, or even just troll your players by spawning in mobs on or near them (even all players at once!).</w:t>
       </w:r>
     </w:p>
     <w:p>
@@ -649,6 +640,38 @@
     </w:p>
     <w:p>
       <w:pPr>
+        <w:numPr>
+          <w:ilvl w:val="0"/>
+          <w:numId w:val="36"/>
+        </w:numPr>
+        <w:spacing w:before="100" w:beforeAutospacing="1" w:after="100" w:afterAutospacing="1" w:line="240" w:lineRule="auto"/>
+        <w:rPr>
+          <w:rFonts w:ascii="Times New Roman" w:eastAsia="Times New Roman" w:hAnsi="Times New Roman" w:cs="Times New Roman"/>
+          <w:sz w:val="24"/>
+          <w:szCs w:val="24"/>
+        </w:rPr>
+      </w:pPr>
+      <w:proofErr w:type="spellStart"/>
+      <w:r>
+        <w:rPr>
+          <w:rFonts w:ascii="Times New Roman" w:eastAsia="Times New Roman" w:hAnsi="Times New Roman" w:cs="Times New Roman"/>
+          <w:sz w:val="24"/>
+          <w:szCs w:val="24"/>
+        </w:rPr>
+        <w:t>RemoteMobSpawn.spawn.glow</w:t>
+      </w:r>
+      <w:proofErr w:type="spellEnd"/>
+      <w:r>
+        <w:rPr>
+          <w:rFonts w:ascii="Times New Roman" w:eastAsia="Times New Roman" w:hAnsi="Times New Roman" w:cs="Times New Roman"/>
+          <w:sz w:val="24"/>
+          <w:szCs w:val="24"/>
+        </w:rPr>
+        <w:t xml:space="preserve"> - Allows ability to set glow per command</w:t>
+      </w:r>
+    </w:p>
+    <w:p>
+      <w:pPr>
         <w:spacing w:before="100" w:beforeAutospacing="1" w:after="100" w:afterAutospacing="1" w:line="240" w:lineRule="auto"/>
         <w:rPr>
           <w:rFonts w:ascii="Times New Roman" w:eastAsia="Times New Roman" w:hAnsi="Times New Roman" w:cs="Times New Roman"/>
@@ -729,7 +752,23 @@
           <w:sz w:val="24"/>
           <w:szCs w:val="24"/>
         </w:rPr>
-        <w:t xml:space="preserve"> glow/</w:t>
+        <w:t xml:space="preserve"> </w:t>
+      </w:r>
+      <w:r>
+        <w:rPr>
+          <w:rFonts w:ascii="Times New Roman" w:eastAsia="Times New Roman" w:hAnsi="Times New Roman" w:cs="Times New Roman"/>
+          <w:sz w:val="24"/>
+          <w:szCs w:val="24"/>
+        </w:rPr>
+        <w:t>(</w:t>
+      </w:r>
+      <w:r>
+        <w:rPr>
+          <w:rFonts w:ascii="Times New Roman" w:eastAsia="Times New Roman" w:hAnsi="Times New Roman" w:cs="Times New Roman"/>
+          <w:sz w:val="24"/>
+          <w:szCs w:val="24"/>
+        </w:rPr>
+        <w:t>glow/</w:t>
       </w:r>
       <w:proofErr w:type="spellStart"/>
       <w:r>
@@ -741,6 +780,14 @@
         <w:t>safespawn</w:t>
       </w:r>
       <w:proofErr w:type="spellEnd"/>
+      <w:r>
+        <w:rPr>
+          <w:rFonts w:ascii="Times New Roman" w:eastAsia="Times New Roman" w:hAnsi="Times New Roman" w:cs="Times New Roman"/>
+          <w:sz w:val="24"/>
+          <w:szCs w:val="24"/>
+        </w:rPr>
+        <w:t>)</w:t>
+      </w:r>
     </w:p>
     <w:p>
       <w:pPr>
@@ -809,7 +856,58 @@
           <w:sz w:val="24"/>
           <w:szCs w:val="24"/>
         </w:rPr>
-        <w:t xml:space="preserve"> [player] [mob] [amount] [distance] - Spawns on other</w:t>
+        <w:t xml:space="preserve"> </w:t>
+      </w:r>
+      <w:r>
+        <w:rPr>
+          <w:rFonts w:ascii="Times New Roman" w:eastAsia="Times New Roman" w:hAnsi="Times New Roman" w:cs="Times New Roman"/>
+          <w:sz w:val="24"/>
+          <w:szCs w:val="24"/>
+        </w:rPr>
+        <w:t xml:space="preserve">all </w:t>
+      </w:r>
+      <w:r>
+        <w:rPr>
+          <w:rFonts w:ascii="Times New Roman" w:eastAsia="Times New Roman" w:hAnsi="Times New Roman" w:cs="Times New Roman"/>
+          <w:sz w:val="24"/>
+          <w:szCs w:val="24"/>
+        </w:rPr>
+        <w:t>[mob] [amount] [distance]</w:t>
+      </w:r>
+      <w:r>
+        <w:t xml:space="preserve"> </w:t>
+      </w:r>
+      <w:r>
+        <w:rPr>
+          <w:rFonts w:ascii="Times New Roman" w:eastAsia="Times New Roman" w:hAnsi="Times New Roman" w:cs="Times New Roman"/>
+          <w:sz w:val="24"/>
+          <w:szCs w:val="24"/>
+        </w:rPr>
+        <w:t>[true/false](Glow)</w:t>
+      </w:r>
+      <w:r>
+        <w:rPr>
+          <w:rFonts w:ascii="Times New Roman" w:eastAsia="Times New Roman" w:hAnsi="Times New Roman" w:cs="Times New Roman"/>
+          <w:sz w:val="24"/>
+          <w:szCs w:val="24"/>
+        </w:rPr>
+        <w:t xml:space="preserve"> </w:t>
+      </w:r>
+      <w:r>
+        <w:rPr>
+          <w:rFonts w:ascii="Times New Roman" w:eastAsia="Times New Roman" w:hAnsi="Times New Roman" w:cs="Times New Roman"/>
+          <w:sz w:val="24"/>
+          <w:szCs w:val="24"/>
+        </w:rPr>
+        <w:t>- Spawns on</w:t>
+      </w:r>
+      <w:r>
+        <w:rPr>
+          <w:rFonts w:ascii="Times New Roman" w:eastAsia="Times New Roman" w:hAnsi="Times New Roman" w:cs="Times New Roman"/>
+          <w:sz w:val="24"/>
+          <w:szCs w:val="24"/>
+        </w:rPr>
+        <w:t xml:space="preserve"> all players</w:t>
       </w:r>
     </w:p>
     <w:p>
@@ -849,7 +947,34 @@
           <w:sz w:val="24"/>
           <w:szCs w:val="24"/>
         </w:rPr>
-        <w:t xml:space="preserve"> [mob] [amount] [distance] - Spawns on self</w:t>
+        <w:t xml:space="preserve"> [player] [mob] [amount] [distance]</w:t>
+      </w:r>
+      <w:r>
+        <w:t xml:space="preserve"> </w:t>
+      </w:r>
+      <w:r>
+        <w:rPr>
+          <w:rFonts w:ascii="Times New Roman" w:eastAsia="Times New Roman" w:hAnsi="Times New Roman" w:cs="Times New Roman"/>
+          <w:sz w:val="24"/>
+          <w:szCs w:val="24"/>
+        </w:rPr>
+        <w:t>[true/false](Glow)</w:t>
+      </w:r>
+      <w:r>
+        <w:rPr>
+          <w:rFonts w:ascii="Times New Roman" w:eastAsia="Times New Roman" w:hAnsi="Times New Roman" w:cs="Times New Roman"/>
+          <w:sz w:val="24"/>
+          <w:szCs w:val="24"/>
+        </w:rPr>
+        <w:t xml:space="preserve"> </w:t>
+      </w:r>
+      <w:r>
+        <w:rPr>
+          <w:rFonts w:ascii="Times New Roman" w:eastAsia="Times New Roman" w:hAnsi="Times New Roman" w:cs="Times New Roman"/>
+          <w:sz w:val="24"/>
+          <w:szCs w:val="24"/>
+        </w:rPr>
+        <w:t>- Spawns on other</w:t>
       </w:r>
     </w:p>
     <w:p>
@@ -889,42 +1014,15 @@
           <w:sz w:val="24"/>
           <w:szCs w:val="24"/>
         </w:rPr>
-        <w:t xml:space="preserve"> glow [on/off] - Toggles glow spawning on or of</w:t>
-      </w:r>
-      <w:r>
-        <w:rPr>
-          <w:rFonts w:ascii="Times New Roman" w:eastAsia="Times New Roman" w:hAnsi="Times New Roman" w:cs="Times New Roman"/>
-          <w:sz w:val="24"/>
-          <w:szCs w:val="24"/>
-        </w:rPr>
-        <w:t xml:space="preserve">f </w:t>
-      </w:r>
-      <w:r>
-        <w:rPr>
-          <w:rFonts w:ascii="Times New Roman" w:eastAsia="Times New Roman" w:hAnsi="Times New Roman" w:cs="Times New Roman"/>
-          <w:i/>
-          <w:sz w:val="20"/>
-          <w:szCs w:val="20"/>
-        </w:rPr>
-        <w:t>(Only in Minecraft</w:t>
-      </w:r>
-      <w:r>
-        <w:rPr>
-          <w:rFonts w:ascii="Times New Roman" w:eastAsia="Times New Roman" w:hAnsi="Times New Roman" w:cs="Times New Roman"/>
-          <w:i/>
-          <w:sz w:val="20"/>
-          <w:szCs w:val="20"/>
-        </w:rPr>
-        <w:t xml:space="preserve"> versions</w:t>
-      </w:r>
-      <w:r>
-        <w:rPr>
-          <w:rFonts w:ascii="Times New Roman" w:eastAsia="Times New Roman" w:hAnsi="Times New Roman" w:cs="Times New Roman"/>
-          <w:i/>
-          <w:sz w:val="20"/>
-          <w:szCs w:val="20"/>
-        </w:rPr>
-        <w:t xml:space="preserve"> 1.9+)</w:t>
+        <w:t xml:space="preserve"> [mob] [amount] [distance</w:t>
+      </w:r>
+      <w:r>
+        <w:rPr>
+          <w:rFonts w:ascii="Times New Roman" w:eastAsia="Times New Roman" w:hAnsi="Times New Roman" w:cs="Times New Roman"/>
+          <w:sz w:val="24"/>
+          <w:szCs w:val="24"/>
+        </w:rPr>
+        <w:t>]</w:t>
       </w:r>
       <w:r>
         <w:rPr>
@@ -933,6 +1031,30 @@
           <w:szCs w:val="24"/>
         </w:rPr>
         <w:t xml:space="preserve"> </w:t>
+      </w:r>
+      <w:r>
+        <w:rPr>
+          <w:rFonts w:ascii="Times New Roman" w:eastAsia="Times New Roman" w:hAnsi="Times New Roman" w:cs="Times New Roman"/>
+          <w:sz w:val="24"/>
+          <w:szCs w:val="24"/>
+        </w:rPr>
+        <w:t>[true/false](Glow)</w:t>
+      </w:r>
+      <w:r>
+        <w:rPr>
+          <w:rFonts w:ascii="Times New Roman" w:eastAsia="Times New Roman" w:hAnsi="Times New Roman" w:cs="Times New Roman"/>
+          <w:sz w:val="24"/>
+          <w:szCs w:val="24"/>
+        </w:rPr>
+        <w:t xml:space="preserve"> </w:t>
+      </w:r>
+      <w:r>
+        <w:rPr>
+          <w:rFonts w:ascii="Times New Roman" w:eastAsia="Times New Roman" w:hAnsi="Times New Roman" w:cs="Times New Roman"/>
+          <w:sz w:val="24"/>
+          <w:szCs w:val="24"/>
+        </w:rPr>
+        <w:t>- Spawns on self</w:t>
       </w:r>
     </w:p>
     <w:p>
@@ -972,25 +1094,82 @@
           <w:sz w:val="24"/>
           <w:szCs w:val="24"/>
         </w:rPr>
+        <w:t xml:space="preserve"> glow [on/off] </w:t>
+      </w:r>
+      <w:r>
+        <w:rPr>
+          <w:rFonts w:ascii="Times New Roman" w:eastAsia="Times New Roman" w:hAnsi="Times New Roman" w:cs="Times New Roman"/>
+          <w:sz w:val="24"/>
+          <w:szCs w:val="24"/>
+        </w:rPr>
+        <w:t>–</w:t>
+      </w:r>
+      <w:r>
+        <w:rPr>
+          <w:rFonts w:ascii="Times New Roman" w:eastAsia="Times New Roman" w:hAnsi="Times New Roman" w:cs="Times New Roman"/>
+          <w:sz w:val="24"/>
+          <w:szCs w:val="24"/>
+        </w:rPr>
+        <w:t xml:space="preserve"> Toggles</w:t>
+      </w:r>
+      <w:r>
+        <w:rPr>
+          <w:rFonts w:ascii="Times New Roman" w:eastAsia="Times New Roman" w:hAnsi="Times New Roman" w:cs="Times New Roman"/>
+          <w:sz w:val="24"/>
+          <w:szCs w:val="24"/>
+        </w:rPr>
+        <w:t xml:space="preserve"> default</w:t>
+      </w:r>
+      <w:r>
+        <w:rPr>
+          <w:rFonts w:ascii="Times New Roman" w:eastAsia="Times New Roman" w:hAnsi="Times New Roman" w:cs="Times New Roman"/>
+          <w:sz w:val="24"/>
+          <w:szCs w:val="24"/>
+        </w:rPr>
+        <w:t xml:space="preserve"> glow spawning on or of</w:t>
+      </w:r>
+      <w:r>
+        <w:rPr>
+          <w:rFonts w:ascii="Times New Roman" w:eastAsia="Times New Roman" w:hAnsi="Times New Roman" w:cs="Times New Roman"/>
+          <w:sz w:val="24"/>
+          <w:szCs w:val="24"/>
+        </w:rPr>
+        <w:t xml:space="preserve">f </w:t>
+      </w:r>
+      <w:r>
+        <w:rPr>
+          <w:rFonts w:ascii="Times New Roman" w:eastAsia="Times New Roman" w:hAnsi="Times New Roman" w:cs="Times New Roman"/>
+          <w:i/>
+          <w:sz w:val="20"/>
+          <w:szCs w:val="20"/>
+        </w:rPr>
+        <w:t>(Only in Minecraft</w:t>
+      </w:r>
+      <w:r>
+        <w:rPr>
+          <w:rFonts w:ascii="Times New Roman" w:eastAsia="Times New Roman" w:hAnsi="Times New Roman" w:cs="Times New Roman"/>
+          <w:i/>
+          <w:sz w:val="20"/>
+          <w:szCs w:val="20"/>
+        </w:rPr>
+        <w:t xml:space="preserve"> versions</w:t>
+      </w:r>
+      <w:r>
+        <w:rPr>
+          <w:rFonts w:ascii="Times New Roman" w:eastAsia="Times New Roman" w:hAnsi="Times New Roman" w:cs="Times New Roman"/>
+          <w:i/>
+          <w:sz w:val="20"/>
+          <w:szCs w:val="20"/>
+        </w:rPr>
+        <w:t xml:space="preserve"> 1.9+)</w:t>
+      </w:r>
+      <w:r>
+        <w:rPr>
+          <w:rFonts w:ascii="Times New Roman" w:eastAsia="Times New Roman" w:hAnsi="Times New Roman" w:cs="Times New Roman"/>
+          <w:sz w:val="24"/>
+          <w:szCs w:val="24"/>
+        </w:rPr>
         <w:t xml:space="preserve"> </w:t>
-      </w:r>
-      <w:proofErr w:type="spellStart"/>
-      <w:r>
-        <w:rPr>
-          <w:rFonts w:ascii="Times New Roman" w:eastAsia="Times New Roman" w:hAnsi="Times New Roman" w:cs="Times New Roman"/>
-          <w:sz w:val="24"/>
-          <w:szCs w:val="24"/>
-        </w:rPr>
-        <w:t>safespawn</w:t>
-      </w:r>
-      <w:proofErr w:type="spellEnd"/>
-      <w:r>
-        <w:rPr>
-          <w:rFonts w:ascii="Times New Roman" w:eastAsia="Times New Roman" w:hAnsi="Times New Roman" w:cs="Times New Roman"/>
-          <w:sz w:val="24"/>
-          <w:szCs w:val="24"/>
-        </w:rPr>
-        <w:t xml:space="preserve"> [on/off] - Toggles safe spawning on/off</w:t>
       </w:r>
     </w:p>
     <w:p>
@@ -1030,6 +1209,64 @@
           <w:sz w:val="24"/>
           <w:szCs w:val="24"/>
         </w:rPr>
+        <w:t xml:space="preserve"> </w:t>
+      </w:r>
+      <w:proofErr w:type="spellStart"/>
+      <w:r>
+        <w:rPr>
+          <w:rFonts w:ascii="Times New Roman" w:eastAsia="Times New Roman" w:hAnsi="Times New Roman" w:cs="Times New Roman"/>
+          <w:sz w:val="24"/>
+          <w:szCs w:val="24"/>
+        </w:rPr>
+        <w:t>safespawn</w:t>
+      </w:r>
+      <w:proofErr w:type="spellEnd"/>
+      <w:r>
+        <w:rPr>
+          <w:rFonts w:ascii="Times New Roman" w:eastAsia="Times New Roman" w:hAnsi="Times New Roman" w:cs="Times New Roman"/>
+          <w:sz w:val="24"/>
+          <w:szCs w:val="24"/>
+        </w:rPr>
+        <w:t xml:space="preserve"> [on/off] - Toggles safe spawning on/off</w:t>
+      </w:r>
+    </w:p>
+    <w:p>
+      <w:pPr>
+        <w:numPr>
+          <w:ilvl w:val="0"/>
+          <w:numId w:val="32"/>
+        </w:numPr>
+        <w:spacing w:before="100" w:beforeAutospacing="1" w:after="100" w:afterAutospacing="1" w:line="240" w:lineRule="auto"/>
+        <w:rPr>
+          <w:rFonts w:ascii="Times New Roman" w:eastAsia="Times New Roman" w:hAnsi="Times New Roman" w:cs="Times New Roman"/>
+          <w:sz w:val="24"/>
+          <w:szCs w:val="24"/>
+        </w:rPr>
+      </w:pPr>
+      <w:r>
+        <w:rPr>
+          <w:rFonts w:ascii="Times New Roman" w:eastAsia="Times New Roman" w:hAnsi="Times New Roman" w:cs="Times New Roman"/>
+          <w:sz w:val="24"/>
+          <w:szCs w:val="24"/>
+        </w:rPr>
+        <w:t>/</w:t>
+      </w:r>
+      <w:proofErr w:type="spellStart"/>
+      <w:r>
+        <w:rPr>
+          <w:rFonts w:ascii="Times New Roman" w:eastAsia="Times New Roman" w:hAnsi="Times New Roman" w:cs="Times New Roman"/>
+          <w:sz w:val="24"/>
+          <w:szCs w:val="24"/>
+        </w:rPr>
+        <w:t>rms</w:t>
+      </w:r>
+      <w:proofErr w:type="spellEnd"/>
+      <w:r>
+        <w:rPr>
+          <w:rFonts w:ascii="Times New Roman" w:eastAsia="Times New Roman" w:hAnsi="Times New Roman" w:cs="Times New Roman"/>
+          <w:sz w:val="24"/>
+          <w:szCs w:val="24"/>
+        </w:rPr>
         <w:t xml:space="preserve"> help – Displays commands</w:t>
       </w:r>
     </w:p>
@@ -1536,6 +1773,7 @@
           <w:sz w:val="24"/>
           <w:szCs w:val="24"/>
         </w:rPr>
+        <w:lastRenderedPageBreak/>
         <w:t>Notes</w:t>
       </w:r>
       <w:r>
@@ -1570,7 +1808,6 @@
           <w:sz w:val="24"/>
           <w:szCs w:val="24"/>
         </w:rPr>
-        <w:lastRenderedPageBreak/>
         <w:t xml:space="preserve">Remember, always delete your old </w:t>
       </w:r>
       <w:proofErr w:type="spellStart"/>
@@ -1655,6 +1892,7 @@
         </w:rPr>
         <w:t>.</w:t>
       </w:r>
+      <w:bookmarkEnd w:id="0"/>
     </w:p>
     <w:sectPr>
       <w:pgSz w:w="12240" w:h="15840"/>
@@ -7699,51 +7937,15 @@
   </w:num>
   <w:num w:numId="36">
     <w:abstractNumId w:val="5"/>
-    <w:lvlOverride w:ilvl="0"/>
-    <w:lvlOverride w:ilvl="1"/>
-    <w:lvlOverride w:ilvl="2"/>
-    <w:lvlOverride w:ilvl="3"/>
-    <w:lvlOverride w:ilvl="4"/>
-    <w:lvlOverride w:ilvl="5"/>
-    <w:lvlOverride w:ilvl="6"/>
-    <w:lvlOverride w:ilvl="7"/>
-    <w:lvlOverride w:ilvl="8"/>
   </w:num>
   <w:num w:numId="37">
     <w:abstractNumId w:val="18"/>
-    <w:lvlOverride w:ilvl="0"/>
-    <w:lvlOverride w:ilvl="1"/>
-    <w:lvlOverride w:ilvl="2"/>
-    <w:lvlOverride w:ilvl="3"/>
-    <w:lvlOverride w:ilvl="4"/>
-    <w:lvlOverride w:ilvl="5"/>
-    <w:lvlOverride w:ilvl="6"/>
-    <w:lvlOverride w:ilvl="7"/>
-    <w:lvlOverride w:ilvl="8"/>
   </w:num>
   <w:num w:numId="38">
     <w:abstractNumId w:val="32"/>
-    <w:lvlOverride w:ilvl="0"/>
-    <w:lvlOverride w:ilvl="1"/>
-    <w:lvlOverride w:ilvl="2"/>
-    <w:lvlOverride w:ilvl="3"/>
-    <w:lvlOverride w:ilvl="4"/>
-    <w:lvlOverride w:ilvl="5"/>
-    <w:lvlOverride w:ilvl="6"/>
-    <w:lvlOverride w:ilvl="7"/>
-    <w:lvlOverride w:ilvl="8"/>
   </w:num>
   <w:num w:numId="39">
     <w:abstractNumId w:val="31"/>
-    <w:lvlOverride w:ilvl="0"/>
-    <w:lvlOverride w:ilvl="1"/>
-    <w:lvlOverride w:ilvl="2"/>
-    <w:lvlOverride w:ilvl="3"/>
-    <w:lvlOverride w:ilvl="4"/>
-    <w:lvlOverride w:ilvl="5"/>
-    <w:lvlOverride w:ilvl="6"/>
-    <w:lvlOverride w:ilvl="7"/>
-    <w:lvlOverride w:ilvl="8"/>
   </w:num>
   <w:num w:numId="40">
     <w:abstractNumId w:val="28"/>

</xml_diff>